<commit_message>
almost down with 2
</commit_message>
<xml_diff>
--- a/HW/HW2/HW2.docx
+++ b/HW/HW2/HW2.docx
@@ -173,13 +173,7 @@
               <w:rPr>
                 <w:rFonts w:ascii="MathematicalPiOTF1" w:hAnsi="MathematicalPiOTF1"/>
               </w:rPr>
-              <w:t>=</w:t>
-            </w:r>
-            <w:r>
-              <w:rPr>
-                <w:rFonts w:ascii="MathematicalPiOTF1" w:hAnsi="MathematicalPiOTF1"/>
-              </w:rPr>
-              <w:t xml:space="preserve"> </w:t>
+              <w:t xml:space="preserve">= </w:t>
             </w:r>
             <w:r>
               <w:rPr>
@@ -220,6 +214,7 @@
             <w:r>
               <w:rPr>
                 <w:rFonts w:ascii="TimesLTStd" w:hAnsi="TimesLTStd"/>
+                <w:noProof/>
               </w:rPr>
               <w:drawing>
                 <wp:inline distT="0" distB="0" distL="0" distR="0" wp14:anchorId="5DC7DA3E" wp14:editId="4CCF94D9">
@@ -268,6 +263,7 @@
             <w:r>
               <w:rPr>
                 <w:rFonts w:ascii="TimesLTStd" w:hAnsi="TimesLTStd"/>
+                <w:noProof/>
               </w:rPr>
               <w:drawing>
                 <wp:inline distT="0" distB="0" distL="0" distR="0" wp14:anchorId="394831FF" wp14:editId="09B4A3B3">
@@ -1487,6 +1483,7 @@
             <w:r>
               <w:rPr>
                 <w:rFonts w:ascii="TimesLTStd" w:hAnsi="TimesLTStd"/>
+                <w:noProof/>
               </w:rPr>
               <w:drawing>
                 <wp:inline distT="0" distB="0" distL="0" distR="0" wp14:anchorId="5E8D1235" wp14:editId="4FEE0064">
@@ -1741,6 +1738,9 @@
               <w:pStyle w:val="NormalWeb"/>
             </w:pPr>
             <w:r>
+              <w:rPr>
+                <w:noProof/>
+              </w:rPr>
               <w:drawing>
                 <wp:inline distT="0" distB="0" distL="0" distR="0" wp14:anchorId="1D41184E" wp14:editId="520C6FA2">
                   <wp:extent cx="3335866" cy="732346"/>
@@ -1783,6 +1783,9 @@
               <w:pStyle w:val="NormalWeb"/>
             </w:pPr>
             <w:r>
+              <w:rPr>
+                <w:noProof/>
+              </w:rPr>
               <w:drawing>
                 <wp:inline distT="0" distB="0" distL="0" distR="0" wp14:anchorId="4F7E3439" wp14:editId="6584C1C0">
                   <wp:extent cx="3355200" cy="3673944"/>
@@ -2073,6 +2076,9 @@
               <w:pStyle w:val="NormalWeb"/>
             </w:pPr>
             <w:r>
+              <w:rPr>
+                <w:noProof/>
+              </w:rPr>
               <w:drawing>
                 <wp:inline distT="0" distB="0" distL="0" distR="0" wp14:anchorId="7B73F3C9" wp14:editId="4037FCB4">
                   <wp:extent cx="3304800" cy="3635280"/>
@@ -2313,6 +2319,9 @@
               <w:pStyle w:val="NormalWeb"/>
             </w:pPr>
             <w:r>
+              <w:rPr>
+                <w:noProof/>
+              </w:rPr>
               <mc:AlternateContent>
                 <mc:Choice Requires="wps">
                   <w:drawing>
@@ -2405,6 +2414,9 @@
               </mc:AlternateContent>
             </w:r>
             <w:r>
+              <w:rPr>
+                <w:noProof/>
+              </w:rPr>
               <mc:AlternateContent>
                 <mc:Choice Requires="wps">
                   <w:drawing>
@@ -2613,6 +2625,9 @@
               </mc:AlternateContent>
             </w:r>
             <w:r>
+              <w:rPr>
+                <w:noProof/>
+              </w:rPr>
               <mc:AlternateContent>
                 <mc:Choice Requires="wps">
                   <w:drawing>
@@ -2691,6 +2706,9 @@
               </mc:AlternateContent>
             </w:r>
             <w:r>
+              <w:rPr>
+                <w:noProof/>
+              </w:rPr>
               <mc:AlternateContent>
                 <mc:Choice Requires="wps">
                   <w:drawing>
@@ -2775,19 +2793,7 @@
                                             <w:rPr>
                                               <w:rFonts w:ascii="Cambria Math" w:hAnsi="Cambria Math"/>
                                             </w:rPr>
-                                            <m:t>,</m:t>
-                                          </m:r>
-                                          <m:r>
-                                            <w:rPr>
-                                              <w:rFonts w:ascii="Cambria Math" w:hAnsi="Cambria Math"/>
-                                            </w:rPr>
-                                            <m:t>-</m:t>
-                                          </m:r>
-                                          <m:r>
-                                            <w:rPr>
-                                              <w:rFonts w:ascii="Cambria Math" w:hAnsi="Cambria Math"/>
-                                            </w:rPr>
-                                            <m:t>τ</m:t>
+                                            <m:t>,-τ</m:t>
                                           </m:r>
                                         </m:e>
                                         <m:sub>
@@ -2882,19 +2888,7 @@
                                       <w:rPr>
                                         <w:rFonts w:ascii="Cambria Math" w:hAnsi="Cambria Math"/>
                                       </w:rPr>
-                                      <m:t>,</m:t>
-                                    </m:r>
-                                    <m:r>
-                                      <w:rPr>
-                                        <w:rFonts w:ascii="Cambria Math" w:hAnsi="Cambria Math"/>
-                                      </w:rPr>
-                                      <m:t>-</m:t>
-                                    </m:r>
-                                    <m:r>
-                                      <w:rPr>
-                                        <w:rFonts w:ascii="Cambria Math" w:hAnsi="Cambria Math"/>
-                                      </w:rPr>
-                                      <m:t>τ</m:t>
+                                      <m:t>,-τ</m:t>
                                     </m:r>
                                   </m:e>
                                   <m:sub>
@@ -2923,6 +2917,9 @@
               </mc:AlternateContent>
             </w:r>
             <w:r>
+              <w:rPr>
+                <w:noProof/>
+              </w:rPr>
               <mc:AlternateContent>
                 <mc:Choice Requires="wps">
                   <w:drawing>
@@ -3003,6 +3000,9 @@
               </mc:AlternateContent>
             </w:r>
             <w:r>
+              <w:rPr>
+                <w:noProof/>
+              </w:rPr>
               <mc:AlternateContent>
                 <mc:Choice Requires="wps">
                   <w:drawing>
@@ -3132,6 +3132,9 @@
               </mc:AlternateContent>
             </w:r>
             <w:r>
+              <w:rPr>
+                <w:noProof/>
+              </w:rPr>
               <mc:AlternateContent>
                 <mc:Choice Requires="wps">
                   <w:drawing>
@@ -3261,6 +3264,9 @@
               </mc:AlternateContent>
             </w:r>
             <w:r>
+              <w:rPr>
+                <w:noProof/>
+              </w:rPr>
               <mc:AlternateContent>
                 <mc:Choice Requires="wps">
                   <w:drawing>
@@ -3390,6 +3396,9 @@
               </mc:AlternateContent>
             </w:r>
             <w:r>
+              <w:rPr>
+                <w:noProof/>
+              </w:rPr>
               <mc:AlternateContent>
                 <mc:Choice Requires="wps">
                   <w:drawing>
@@ -3468,6 +3477,9 @@
               </mc:AlternateContent>
             </w:r>
             <w:r>
+              <w:rPr>
+                <w:noProof/>
+              </w:rPr>
               <w:drawing>
                 <wp:inline distT="0" distB="0" distL="0" distR="0" wp14:anchorId="0F88B2A3" wp14:editId="3849D0CB">
                   <wp:extent cx="3256704" cy="3256704"/>
@@ -3505,6 +3517,9 @@
               </w:drawing>
             </w:r>
             <w:r>
+              <w:rPr>
+                <w:noProof/>
+              </w:rPr>
               <w:drawing>
                 <wp:inline distT="0" distB="0" distL="0" distR="0" wp14:anchorId="2FABD96B" wp14:editId="02DBC6C1">
                   <wp:extent cx="3188327" cy="3042355"/>
@@ -3586,6 +3601,9 @@
               <w:pStyle w:val="NormalWeb"/>
             </w:pPr>
             <w:r>
+              <w:rPr>
+                <w:noProof/>
+              </w:rPr>
               <w:lastRenderedPageBreak/>
               <mc:AlternateContent>
                 <mc:Choice Requires="wps">
@@ -3667,6 +3685,9 @@
               </mc:AlternateContent>
             </w:r>
             <w:r>
+              <w:rPr>
+                <w:noProof/>
+              </w:rPr>
               <mc:AlternateContent>
                 <mc:Choice Requires="wps">
                   <w:drawing>
@@ -3875,6 +3896,9 @@
               </mc:AlternateContent>
             </w:r>
             <w:r>
+              <w:rPr>
+                <w:noProof/>
+              </w:rPr>
               <w:drawing>
                 <wp:inline distT="0" distB="0" distL="0" distR="0" wp14:anchorId="2F601B11" wp14:editId="0E302B02">
                   <wp:extent cx="3182400" cy="935861"/>
@@ -3917,6 +3941,9 @@
               <w:pStyle w:val="NormalWeb"/>
             </w:pPr>
             <w:r>
+              <w:rPr>
+                <w:noProof/>
+              </w:rPr>
               <mc:AlternateContent>
                 <mc:Choice Requires="wps">
                   <w:drawing>
@@ -3995,6 +4022,9 @@
               </mc:AlternateContent>
             </w:r>
             <w:r>
+              <w:rPr>
+                <w:noProof/>
+              </w:rPr>
               <mc:AlternateContent>
                 <mc:Choice Requires="wps">
                   <w:drawing>
@@ -4087,6 +4117,9 @@
               </mc:AlternateContent>
             </w:r>
             <w:r>
+              <w:rPr>
+                <w:noProof/>
+              </w:rPr>
               <mc:AlternateContent>
                 <mc:Choice Requires="wps">
                   <w:drawing>
@@ -4295,6 +4328,9 @@
               </mc:AlternateContent>
             </w:r>
             <w:r>
+              <w:rPr>
+                <w:noProof/>
+              </w:rPr>
               <mc:AlternateContent>
                 <mc:Choice Requires="wps">
                   <w:drawing>
@@ -4424,6 +4460,9 @@
               </mc:AlternateContent>
             </w:r>
             <w:r>
+              <w:rPr>
+                <w:noProof/>
+              </w:rPr>
               <mc:AlternateContent>
                 <mc:Choice Requires="wps">
                   <w:drawing>
@@ -4502,6 +4541,9 @@
               </mc:AlternateContent>
             </w:r>
             <w:r>
+              <w:rPr>
+                <w:noProof/>
+              </w:rPr>
               <mc:AlternateContent>
                 <mc:Choice Requires="wps">
                   <w:drawing>
@@ -4631,6 +4673,9 @@
               </mc:AlternateContent>
             </w:r>
             <w:r>
+              <w:rPr>
+                <w:noProof/>
+              </w:rPr>
               <mc:AlternateContent>
                 <mc:Choice Requires="wps">
                   <w:drawing>
@@ -4760,6 +4805,9 @@
               </mc:AlternateContent>
             </w:r>
             <w:r>
+              <w:rPr>
+                <w:noProof/>
+              </w:rPr>
               <w:drawing>
                 <wp:inline distT="0" distB="0" distL="0" distR="0" wp14:anchorId="69D0BC68" wp14:editId="3FD548AF">
                   <wp:extent cx="2865248" cy="2502400"/>
@@ -4872,6 +4920,9 @@
               <w:pStyle w:val="NormalWeb"/>
             </w:pPr>
             <w:r>
+              <w:rPr>
+                <w:noProof/>
+              </w:rPr>
               <w:lastRenderedPageBreak/>
               <w:drawing>
                 <wp:inline distT="0" distB="0" distL="0" distR="0" wp14:anchorId="71D1A6BE" wp14:editId="09FD1BC1">
@@ -4915,6 +4966,9 @@
               <w:pStyle w:val="NormalWeb"/>
             </w:pPr>
             <w:r>
+              <w:rPr>
+                <w:noProof/>
+              </w:rPr>
               <mc:AlternateContent>
                 <mc:Choice Requires="wps">
                   <w:drawing>
@@ -5123,6 +5177,9 @@
               </mc:AlternateContent>
             </w:r>
             <w:r>
+              <w:rPr>
+                <w:noProof/>
+              </w:rPr>
               <mc:AlternateContent>
                 <mc:Choice Requires="wps">
                   <w:drawing>
@@ -5331,6 +5388,9 @@
               </mc:AlternateContent>
             </w:r>
             <w:r>
+              <w:rPr>
+                <w:noProof/>
+              </w:rPr>
               <mc:AlternateContent>
                 <mc:Choice Requires="wps">
                   <w:drawing>
@@ -5460,6 +5520,9 @@
               </mc:AlternateContent>
             </w:r>
             <w:r>
+              <w:rPr>
+                <w:noProof/>
+              </w:rPr>
               <mc:AlternateContent>
                 <mc:Choice Requires="wps">
                   <w:drawing>
@@ -5540,6 +5603,9 @@
               </mc:AlternateContent>
             </w:r>
             <w:r>
+              <w:rPr>
+                <w:noProof/>
+              </w:rPr>
               <mc:AlternateContent>
                 <mc:Choice Requires="wps">
                   <w:drawing>
@@ -5669,6 +5735,9 @@
               </mc:AlternateContent>
             </w:r>
             <w:r>
+              <w:rPr>
+                <w:noProof/>
+              </w:rPr>
               <mc:AlternateContent>
                 <mc:Choice Requires="wps">
                   <w:drawing>
@@ -5747,6 +5816,9 @@
               </mc:AlternateContent>
             </w:r>
             <w:r>
+              <w:rPr>
+                <w:noProof/>
+              </w:rPr>
               <mc:AlternateContent>
                 <mc:Choice Requires="wps">
                   <w:drawing>
@@ -5825,6 +5897,9 @@
               </mc:AlternateContent>
             </w:r>
             <w:r>
+              <w:rPr>
+                <w:noProof/>
+              </w:rPr>
               <mc:AlternateContent>
                 <mc:Choice Requires="wps">
                   <w:drawing>
@@ -5954,6 +6029,9 @@
               </mc:AlternateContent>
             </w:r>
             <w:r>
+              <w:rPr>
+                <w:noProof/>
+              </w:rPr>
               <w:drawing>
                 <wp:inline distT="0" distB="0" distL="0" distR="0" wp14:anchorId="67254CA9" wp14:editId="2D73ADAD">
                   <wp:extent cx="3190055" cy="2954300"/>
@@ -6083,6 +6161,15 @@
               <w:lastRenderedPageBreak/>
               <w:t>3-44</w:t>
             </w:r>
+            <w:r>
+              <w:t xml:space="preserve"> </w:t>
+            </w:r>
+            <w:r>
+              <w:rPr>
+                <w:rFonts w:ascii="TimesLTStd" w:hAnsi="TimesLTStd"/>
+              </w:rPr>
+              <w:t xml:space="preserve">For the beam shown, determine </w:t>
+            </w:r>
           </w:p>
           <w:p>
             <w:pPr>
@@ -6093,110 +6180,10 @@
             </w:pPr>
             <w:r>
               <w:rPr>
-                <w:rFonts w:ascii="TimesLTStd" w:hAnsi="TimesLTStd"/>
-              </w:rPr>
-              <w:t xml:space="preserve">For the beam shown, determine </w:t>
-            </w:r>
-          </w:p>
-          <w:p>
-            <w:pPr>
-              <w:pStyle w:val="NormalWeb"/>
-              <w:rPr>
-                <w:rFonts w:ascii="TimesLTStd" w:hAnsi="TimesLTStd"/>
-              </w:rPr>
-            </w:pPr>
-            <w:r>
-              <w:rPr>
-                <w:rFonts w:ascii="TimesLTStd" w:hAnsi="TimesLTStd"/>
-              </w:rPr>
-              <w:t>(</w:t>
-            </w:r>
-            <w:r>
-              <w:rPr>
-                <w:rFonts w:ascii="TimesLTStd" w:hAnsi="TimesLTStd"/>
-                <w:i/>
-                <w:iCs/>
-              </w:rPr>
-              <w:t>a</w:t>
-            </w:r>
-            <w:r>
-              <w:rPr>
-                <w:rFonts w:ascii="TimesLTStd" w:hAnsi="TimesLTStd"/>
-              </w:rPr>
-              <w:t xml:space="preserve">) the maximum tensile and compressive bending stresses, </w:t>
-            </w:r>
-          </w:p>
-          <w:p>
-            <w:pPr>
-              <w:pStyle w:val="NormalWeb"/>
-              <w:rPr>
-                <w:rFonts w:ascii="TimesLTStd" w:hAnsi="TimesLTStd"/>
-              </w:rPr>
-            </w:pPr>
-            <w:r>
-              <w:rPr>
-                <w:rFonts w:ascii="TimesLTStd" w:hAnsi="TimesLTStd"/>
-              </w:rPr>
-              <w:t>(</w:t>
-            </w:r>
-            <w:r>
-              <w:rPr>
-                <w:rFonts w:ascii="TimesLTStd" w:hAnsi="TimesLTStd"/>
-                <w:i/>
-                <w:iCs/>
-              </w:rPr>
-              <w:t>b</w:t>
-            </w:r>
-            <w:r>
-              <w:rPr>
-                <w:rFonts w:ascii="TimesLTStd" w:hAnsi="TimesLTStd"/>
-              </w:rPr>
-              <w:t xml:space="preserve">) the maximum shear stress due to </w:t>
-            </w:r>
-            <w:r>
-              <w:rPr>
-                <w:rFonts w:ascii="TimesLTStd" w:hAnsi="TimesLTStd"/>
-                <w:i/>
-                <w:iCs/>
-              </w:rPr>
-              <w:t>V</w:t>
-            </w:r>
-            <w:r>
-              <w:rPr>
-                <w:rFonts w:ascii="TimesLTStd" w:hAnsi="TimesLTStd"/>
-              </w:rPr>
-              <w:t>, and</w:t>
-            </w:r>
-          </w:p>
-          <w:p>
-            <w:pPr>
-              <w:pStyle w:val="NormalWeb"/>
-            </w:pPr>
-            <w:r>
-              <w:rPr>
-                <w:rFonts w:ascii="TimesLTStd" w:hAnsi="TimesLTStd"/>
-              </w:rPr>
-              <w:t xml:space="preserve"> (</w:t>
-            </w:r>
-            <w:r>
-              <w:rPr>
-                <w:rFonts w:ascii="TimesLTStd" w:hAnsi="TimesLTStd"/>
-                <w:i/>
-                <w:iCs/>
-              </w:rPr>
-              <w:t>c</w:t>
-            </w:r>
-            <w:r>
-              <w:rPr>
-                <w:rFonts w:ascii="TimesLTStd" w:hAnsi="TimesLTStd"/>
-              </w:rPr>
-              <w:t xml:space="preserve">) the maximum shear stress in the beam. </w:t>
-            </w:r>
-          </w:p>
-          <w:p>
-            <w:r>
+                <w:noProof/>
+              </w:rPr>
               <w:drawing>
-                <wp:inline distT="0" distB="0" distL="0" distR="0" wp14:anchorId="124B52B4" wp14:editId="3CCA8ACF">
+                <wp:inline distT="0" distB="0" distL="0" distR="0" wp14:anchorId="1C21926E" wp14:editId="4EFB468C">
                   <wp:extent cx="3296255" cy="1382751"/>
                   <wp:effectExtent l="0" t="0" r="0" b="1905"/>
                   <wp:docPr id="1" name="Picture 1"/>
@@ -6232,53 +6219,287 @@
               </w:drawing>
             </w:r>
           </w:p>
+          <w:p>
+            <w:pPr>
+              <w:pStyle w:val="NormalWeb"/>
+              <w:rPr>
+                <w:rFonts w:ascii="TimesLTStd" w:hAnsi="TimesLTStd"/>
+              </w:rPr>
+            </w:pPr>
+            <w:r>
+              <w:rPr>
+                <w:rFonts w:ascii="TimesLTStd" w:hAnsi="TimesLTStd"/>
+              </w:rPr>
+              <w:drawing>
+                <wp:inline distT="0" distB="0" distL="0" distR="0" wp14:anchorId="4EBE1357" wp14:editId="1FC43B84">
+                  <wp:extent cx="2277090" cy="4150946"/>
+                  <wp:effectExtent l="0" t="0" r="0" b="2540"/>
+                  <wp:docPr id="3" name="Picture 3"/>
+                  <wp:cNvGraphicFramePr>
+                    <a:graphicFrameLocks xmlns:a="http://schemas.openxmlformats.org/drawingml/2006/main" noChangeAspect="1"/>
+                  </wp:cNvGraphicFramePr>
+                  <a:graphic xmlns:a="http://schemas.openxmlformats.org/drawingml/2006/main">
+                    <a:graphicData uri="http://schemas.openxmlformats.org/drawingml/2006/picture">
+                      <pic:pic xmlns:pic="http://schemas.openxmlformats.org/drawingml/2006/picture">
+                        <pic:nvPicPr>
+                          <pic:cNvPr id="1" name=""/>
+                          <pic:cNvPicPr/>
+                        </pic:nvPicPr>
+                        <pic:blipFill>
+                          <a:blip r:embed="rId20"/>
+                          <a:stretch>
+                            <a:fillRect/>
+                          </a:stretch>
+                        </pic:blipFill>
+                        <pic:spPr>
+                          <a:xfrm>
+                            <a:off x="0" y="0"/>
+                            <a:ext cx="2290303" cy="4175031"/>
+                          </a:xfrm>
+                          <a:prstGeom prst="rect">
+                            <a:avLst/>
+                          </a:prstGeom>
+                        </pic:spPr>
+                      </pic:pic>
+                    </a:graphicData>
+                  </a:graphic>
+                </wp:inline>
+              </w:drawing>
+            </w:r>
+          </w:p>
+          <w:p>
+            <w:pPr>
+              <w:pStyle w:val="NormalWeb"/>
+              <w:rPr>
+                <w:rFonts w:ascii="TimesLTStd" w:hAnsi="TimesLTStd"/>
+              </w:rPr>
+            </w:pPr>
+            <w:r>
+              <w:rPr>
+                <w:rFonts w:ascii="TimesLTStd" w:hAnsi="TimesLTStd"/>
+              </w:rPr>
+              <w:drawing>
+                <wp:inline distT="0" distB="0" distL="0" distR="0" wp14:anchorId="191C0482" wp14:editId="3C0C7111">
+                  <wp:extent cx="2927350" cy="1782057"/>
+                  <wp:effectExtent l="0" t="0" r="0" b="0"/>
+                  <wp:docPr id="4" name="Picture 4"/>
+                  <wp:cNvGraphicFramePr>
+                    <a:graphicFrameLocks xmlns:a="http://schemas.openxmlformats.org/drawingml/2006/main" noChangeAspect="1"/>
+                  </wp:cNvGraphicFramePr>
+                  <a:graphic xmlns:a="http://schemas.openxmlformats.org/drawingml/2006/main">
+                    <a:graphicData uri="http://schemas.openxmlformats.org/drawingml/2006/picture">
+                      <pic:pic xmlns:pic="http://schemas.openxmlformats.org/drawingml/2006/picture">
+                        <pic:nvPicPr>
+                          <pic:cNvPr id="1" name=""/>
+                          <pic:cNvPicPr/>
+                        </pic:nvPicPr>
+                        <pic:blipFill rotWithShape="1">
+                          <a:blip r:embed="rId21"/>
+                          <a:srcRect t="4702"/>
+                          <a:stretch/>
+                        </pic:blipFill>
+                        <pic:spPr bwMode="auto">
+                          <a:xfrm>
+                            <a:off x="0" y="0"/>
+                            <a:ext cx="2934185" cy="1786218"/>
+                          </a:xfrm>
+                          <a:prstGeom prst="rect">
+                            <a:avLst/>
+                          </a:prstGeom>
+                          <a:ln>
+                            <a:noFill/>
+                          </a:ln>
+                          <a:extLst>
+                            <a:ext uri="{53640926-AAD7-44D8-BBD7-CCE9431645EC}">
+                              <a14:shadowObscured xmlns:a14="http://schemas.microsoft.com/office/drawing/2010/main"/>
+                            </a:ext>
+                          </a:extLst>
+                        </pic:spPr>
+                      </pic:pic>
+                    </a:graphicData>
+                  </a:graphic>
+                </wp:inline>
+              </w:drawing>
+            </w:r>
+          </w:p>
+          <w:p>
+            <w:pPr>
+              <w:pStyle w:val="NormalWeb"/>
+              <w:rPr>
+                <w:rFonts w:ascii="TimesLTStd" w:hAnsi="TimesLTStd"/>
+              </w:rPr>
+            </w:pPr>
+            <w:r>
+              <w:rPr>
+                <w:rFonts w:ascii="TimesLTStd" w:hAnsi="TimesLTStd"/>
+              </w:rPr>
+              <w:t>(</w:t>
+            </w:r>
+            <w:r>
+              <w:rPr>
+                <w:rFonts w:ascii="TimesLTStd" w:hAnsi="TimesLTStd"/>
+                <w:i/>
+                <w:iCs/>
+              </w:rPr>
+              <w:t>a</w:t>
+            </w:r>
+            <w:r>
+              <w:rPr>
+                <w:rFonts w:ascii="TimesLTStd" w:hAnsi="TimesLTStd"/>
+              </w:rPr>
+              <w:t xml:space="preserve">) the maximum tensile and compressive bending stresses, </w:t>
+            </w:r>
+            <w:bookmarkStart w:id="0" w:name="_GoBack"/>
+            <w:bookmarkEnd w:id="0"/>
+          </w:p>
+          <w:p>
+            <w:pPr>
+              <w:pStyle w:val="NormalWeb"/>
+              <w:rPr>
+                <w:rFonts w:ascii="TimesLTStd" w:hAnsi="TimesLTStd"/>
+              </w:rPr>
+            </w:pPr>
+          </w:p>
+          <w:p>
+            <w:pPr>
+              <w:pStyle w:val="NormalWeb"/>
+              <w:rPr>
+                <w:rFonts w:ascii="TimesLTStd" w:hAnsi="TimesLTStd"/>
+              </w:rPr>
+            </w:pPr>
+          </w:p>
+          <w:p>
+            <w:pPr>
+              <w:pStyle w:val="NormalWeb"/>
+            </w:pPr>
+          </w:p>
         </w:tc>
         <w:tc>
           <w:tcPr>
             <w:tcW w:w="5395" w:type="dxa"/>
           </w:tcPr>
-          <w:p/>
-          <w:p/>
-          <w:p/>
-          <w:p/>
-          <w:p/>
-          <w:p/>
-          <w:p/>
-          <w:p/>
-          <w:p/>
-          <w:p/>
-          <w:p/>
-          <w:p/>
-          <w:p/>
-          <w:p/>
-          <w:p/>
-          <w:p/>
-          <w:p/>
-          <w:p/>
-          <w:p/>
-          <w:p/>
-          <w:p/>
-          <w:p/>
-          <w:p/>
-          <w:p/>
-          <w:p/>
-          <w:p/>
-          <w:p/>
-          <w:p/>
-          <w:p/>
-          <w:p/>
-          <w:p/>
-          <w:p/>
-          <w:p/>
-          <w:p/>
-          <w:p/>
-          <w:p/>
-          <w:p/>
-          <w:p/>
           <w:p>
-            <w:bookmarkStart w:id="0" w:name="_GoBack"/>
-            <w:bookmarkEnd w:id="0"/>
+            <w:pPr>
+              <w:pStyle w:val="NormalWeb"/>
+              <w:rPr>
+                <w:rFonts w:ascii="TimesLTStd" w:hAnsi="TimesLTStd"/>
+              </w:rPr>
+            </w:pPr>
           </w:p>
+          <w:p>
+            <w:pPr>
+              <w:pStyle w:val="NormalWeb"/>
+              <w:rPr>
+                <w:rFonts w:ascii="TimesLTStd" w:hAnsi="TimesLTStd"/>
+              </w:rPr>
+            </w:pPr>
+            <w:r>
+              <w:rPr>
+                <w:rFonts w:ascii="TimesLTStd" w:hAnsi="TimesLTStd"/>
+              </w:rPr>
+              <w:t>(</w:t>
+            </w:r>
+            <w:r>
+              <w:rPr>
+                <w:rFonts w:ascii="TimesLTStd" w:hAnsi="TimesLTStd"/>
+                <w:i/>
+                <w:iCs/>
+              </w:rPr>
+              <w:t>b</w:t>
+            </w:r>
+            <w:r>
+              <w:rPr>
+                <w:rFonts w:ascii="TimesLTStd" w:hAnsi="TimesLTStd"/>
+              </w:rPr>
+              <w:t xml:space="preserve">) the maximum shear stress due to </w:t>
+            </w:r>
+            <w:r>
+              <w:rPr>
+                <w:rFonts w:ascii="TimesLTStd" w:hAnsi="TimesLTStd"/>
+                <w:i/>
+                <w:iCs/>
+              </w:rPr>
+              <w:t>V</w:t>
+            </w:r>
+            <w:r>
+              <w:rPr>
+                <w:rFonts w:ascii="TimesLTStd" w:hAnsi="TimesLTStd"/>
+              </w:rPr>
+              <w:t>, and</w:t>
+            </w:r>
+          </w:p>
+          <w:p>
+            <w:pPr>
+              <w:pStyle w:val="NormalWeb"/>
+              <w:rPr>
+                <w:rFonts w:ascii="TimesLTStd" w:hAnsi="TimesLTStd"/>
+              </w:rPr>
+            </w:pPr>
+          </w:p>
+          <w:p>
+            <w:pPr>
+              <w:pStyle w:val="NormalWeb"/>
+            </w:pPr>
+            <w:r>
+              <w:rPr>
+                <w:rFonts w:ascii="TimesLTStd" w:hAnsi="TimesLTStd"/>
+              </w:rPr>
+              <w:t xml:space="preserve"> (</w:t>
+            </w:r>
+            <w:r>
+              <w:rPr>
+                <w:rFonts w:ascii="TimesLTStd" w:hAnsi="TimesLTStd"/>
+                <w:i/>
+                <w:iCs/>
+              </w:rPr>
+              <w:t>c</w:t>
+            </w:r>
+            <w:r>
+              <w:rPr>
+                <w:rFonts w:ascii="TimesLTStd" w:hAnsi="TimesLTStd"/>
+              </w:rPr>
+              <w:t xml:space="preserve">) the maximum shear stress in the beam. </w:t>
+            </w:r>
+          </w:p>
+          <w:p/>
+          <w:p/>
+          <w:p/>
+          <w:p/>
+          <w:p/>
+          <w:p/>
+          <w:p/>
+          <w:p/>
+          <w:p/>
+          <w:p/>
+          <w:p/>
+          <w:p/>
+          <w:p/>
+          <w:p/>
+          <w:p/>
+          <w:p/>
+          <w:p/>
+          <w:p/>
+          <w:p/>
+          <w:p/>
+          <w:p/>
+          <w:p/>
+          <w:p/>
+          <w:p/>
+          <w:p/>
+          <w:p/>
+          <w:p/>
+          <w:p/>
+          <w:p/>
+          <w:p/>
+          <w:p/>
+          <w:p/>
+          <w:p/>
+          <w:p/>
+          <w:p/>
+          <w:p/>
+          <w:p/>
+          <w:p/>
+          <w:p/>
           <w:p/>
           <w:p/>
           <w:p/>
@@ -6388,8 +6609,8 @@
     </w:tbl>
     <w:p/>
     <w:sectPr>
-      <w:headerReference w:type="default" r:id="rId20"/>
-      <w:footerReference w:type="default" r:id="rId21"/>
+      <w:headerReference w:type="default" r:id="rId22"/>
+      <w:footerReference w:type="default" r:id="rId23"/>
       <w:pgSz w:w="12240" w:h="15840"/>
       <w:pgMar w:top="720" w:right="720" w:bottom="720" w:left="720" w:header="288" w:footer="288" w:gutter="0"/>
       <w:cols w:space="720"/>

</xml_diff>